<commit_message>
Swinburne Car Parking System
</commit_message>
<xml_diff>
--- a/ReadMe.docx
+++ b/ReadMe.docx
@@ -464,7 +464,19 @@
         <w:rPr>
           <w:rFonts w:ascii="Times New Roman" w:hAnsi="Times New Roman" w:cs="Times New Roman"/>
         </w:rPr>
-        <w:t xml:space="preserve"> and enter the car’s registration number. The car is removed and the slot is marked as vacant.</w:t>
+        <w:t xml:space="preserve"> and enter the car’s registration number. The car is </w:t>
+      </w:r>
+      <w:r>
+        <w:rPr>
+          <w:rFonts w:ascii="Times New Roman" w:hAnsi="Times New Roman" w:cs="Times New Roman"/>
+        </w:rPr>
+        <w:t>removed,</w:t>
+      </w:r>
+      <w:r>
+        <w:rPr>
+          <w:rFonts w:ascii="Times New Roman" w:hAnsi="Times New Roman" w:cs="Times New Roman"/>
+        </w:rPr>
+        <w:t xml:space="preserve"> and the slot is marked as vacant.</w:t>
       </w:r>
     </w:p>
     <w:p>
@@ -1904,6 +1916,7 @@
   <w:style w:type="character" w:default="1" w:styleId="DefaultParagraphFont">
     <w:name w:val="Default Paragraph Font"/>
     <w:uiPriority w:val="1"/>
+    <w:semiHidden/>
     <w:unhideWhenUsed/>
   </w:style>
   <w:style w:type="table" w:default="1" w:styleId="TableNormal">

</xml_diff>